<commit_message>
Changed check answers page, still issues with judge name + document not showing on answers page or orders tab
</commit_message>
<xml_diff>
--- a/docker/docmosis/templates/Create C21 Order.docx
+++ b/docker/docmosis/templates/Create C21 Order.docx
@@ -152,6 +152,15 @@
           <w:sz w:val="28"/>
           <w:szCs w:val="28"/>
         </w:rPr>
+        <w:t>&lt;</w:t>
+      </w:r>
+      <w:r>
+        <w:rPr>
+          <w:rFonts w:ascii="GDS Transport Website Light" w:eastAsia="Times New Roman" w:hAnsi="GDS Transport Website Light"/>
+          <w:color w:val="000000" w:themeColor="text1"/>
+          <w:sz w:val="28"/>
+          <w:szCs w:val="28"/>
+        </w:rPr>
         <w:t>{</w:t>
       </w:r>
       <w:proofErr w:type="spellStart"/>
@@ -283,209 +292,218 @@
         </w:rPr>
         <w:t>&gt;&gt;</w:t>
       </w:r>
+    </w:p>
+    <w:p>
+      <w:pPr>
+        <w:ind w:left="-567" w:right="-608"/>
+        <w:rPr>
+          <w:rFonts w:ascii="GDS Transport Website Light" w:eastAsia="Times New Roman" w:hAnsi="GDS Transport Website Light" w:cs="Times New Roman"/>
+          <w:sz w:val="28"/>
+          <w:szCs w:val="28"/>
+        </w:rPr>
+      </w:pPr>
+    </w:p>
+    <w:p>
+      <w:pPr>
+        <w:ind w:left="-567" w:right="-608"/>
+        <w:rPr>
+          <w:rFonts w:ascii="GDS Transport Website Light" w:eastAsia="Times New Roman" w:hAnsi="GDS Transport Website Light" w:cs="Times New Roman"/>
+        </w:rPr>
+      </w:pPr>
+    </w:p>
+    <w:p>
+      <w:pPr>
+        <w:ind w:left="-567" w:right="-608"/>
+        <w:rPr>
+          <w:rFonts w:ascii="GDS Transport Website Light" w:eastAsia="Times New Roman" w:hAnsi="GDS Transport Website Light"/>
+          <w:color w:val="000000" w:themeColor="text1"/>
+          <w:sz w:val="28"/>
+          <w:szCs w:val="28"/>
+        </w:rPr>
+      </w:pPr>
+      <w:r>
+        <w:rPr>
+          <w:rFonts w:ascii="GDS Transport Website Light" w:eastAsia="Times New Roman" w:hAnsi="GDS Transport Website Light"/>
+          <w:color w:val="000000" w:themeColor="text1"/>
+          <w:sz w:val="28"/>
+          <w:szCs w:val="28"/>
+        </w:rPr>
+        <w:t>&lt;&lt;</w:t>
+      </w:r>
+      <w:r>
+        <w:rPr>
+          <w:rFonts w:ascii="GDS Transport Website Light" w:eastAsia="Times New Roman" w:hAnsi="GDS Transport Website Light"/>
+          <w:color w:val="000000" w:themeColor="text1"/>
+          <w:sz w:val="28"/>
+          <w:szCs w:val="28"/>
+        </w:rPr>
+        <w:t>cs_</w:t>
+      </w:r>
+      <w:proofErr w:type="gramStart"/>
+      <w:r>
+        <w:rPr>
+          <w:rFonts w:ascii="GDS Transport Website Light" w:eastAsia="Times New Roman" w:hAnsi="GDS Transport Website Light"/>
+          <w:color w:val="000000" w:themeColor="text1"/>
+          <w:sz w:val="28"/>
+          <w:szCs w:val="28"/>
+        </w:rPr>
+        <w:t>{!</w:t>
+      </w:r>
+      <w:proofErr w:type="spellStart"/>
+      <w:r>
+        <w:rPr>
+          <w:rFonts w:ascii="GDS Transport Website Light" w:eastAsia="Times New Roman" w:hAnsi="GDS Transport Website Light"/>
+          <w:color w:val="000000" w:themeColor="text1"/>
+          <w:sz w:val="28"/>
+          <w:szCs w:val="28"/>
+        </w:rPr>
+        <w:t>isBlank</w:t>
+      </w:r>
+      <w:proofErr w:type="spellEnd"/>
+      <w:proofErr w:type="gramEnd"/>
+      <w:r>
+        <w:rPr>
+          <w:rFonts w:ascii="GDS Transport Website Light" w:eastAsia="Times New Roman" w:hAnsi="GDS Transport Website Light"/>
+          <w:color w:val="000000" w:themeColor="text1"/>
+          <w:sz w:val="28"/>
+          <w:szCs w:val="28"/>
+        </w:rPr>
+        <w:t>(</w:t>
+      </w:r>
+      <w:proofErr w:type="spellStart"/>
+      <w:r>
+        <w:rPr>
+          <w:rFonts w:ascii="GDS Transport Website Light" w:eastAsia="Times New Roman" w:hAnsi="GDS Transport Website Light"/>
+          <w:color w:val="000000" w:themeColor="text1"/>
+          <w:sz w:val="28"/>
+          <w:szCs w:val="28"/>
+        </w:rPr>
+        <w:t>judgeTitleAndName</w:t>
+      </w:r>
+      <w:proofErr w:type="spellEnd"/>
+      <w:r>
+        <w:rPr>
+          <w:rFonts w:ascii="GDS Transport Website Light" w:eastAsia="Times New Roman" w:hAnsi="GDS Transport Website Light"/>
+          <w:color w:val="000000" w:themeColor="text1"/>
+          <w:sz w:val="28"/>
+          <w:szCs w:val="28"/>
+        </w:rPr>
+        <w:t>)}</w:t>
+      </w:r>
+      <w:r>
+        <w:rPr>
+          <w:rFonts w:ascii="GDS Transport Website Light" w:eastAsia="Times New Roman" w:hAnsi="GDS Transport Website Light"/>
+          <w:color w:val="000000" w:themeColor="text1"/>
+          <w:sz w:val="28"/>
+          <w:szCs w:val="28"/>
+        </w:rPr>
+        <w:t>&gt;&gt;&lt;&lt;</w:t>
+      </w:r>
+      <w:proofErr w:type="spellStart"/>
+      <w:r>
+        <w:rPr>
+          <w:rFonts w:ascii="GDS Transport Website Light" w:eastAsia="Times New Roman" w:hAnsi="GDS Transport Website Light"/>
+          <w:color w:val="000000" w:themeColor="text1"/>
+          <w:sz w:val="28"/>
+          <w:szCs w:val="28"/>
+        </w:rPr>
+        <w:t>judgeTitleAndName</w:t>
+      </w:r>
+      <w:proofErr w:type="spellEnd"/>
+      <w:r>
+        <w:rPr>
+          <w:rFonts w:ascii="GDS Transport Website Light" w:eastAsia="Times New Roman" w:hAnsi="GDS Transport Website Light"/>
+          <w:color w:val="000000" w:themeColor="text1"/>
+          <w:sz w:val="28"/>
+          <w:szCs w:val="28"/>
+        </w:rPr>
+        <w:t>&gt;&gt;&lt;&lt;</w:t>
+      </w:r>
+      <w:r>
+        <w:rPr>
+          <w:rFonts w:ascii="GDS Transport Website Light" w:eastAsia="Times New Roman" w:hAnsi="GDS Transport Website Light"/>
+          <w:color w:val="000000" w:themeColor="text1"/>
+          <w:sz w:val="28"/>
+          <w:szCs w:val="28"/>
+        </w:rPr>
+        <w:t>es_</w:t>
+      </w:r>
+      <w:r>
+        <w:rPr>
+          <w:rFonts w:ascii="GDS Transport Website Light" w:eastAsia="Times New Roman" w:hAnsi="GDS Transport Website Light"/>
+          <w:color w:val="000000" w:themeColor="text1"/>
+          <w:sz w:val="28"/>
+          <w:szCs w:val="28"/>
+        </w:rPr>
+        <w:t>&gt;&gt;</w:t>
+      </w:r>
+      <w:r>
+        <w:rPr>
+          <w:rFonts w:ascii="GDS Transport Website Light" w:eastAsia="Times New Roman" w:hAnsi="GDS Transport Website Light"/>
+          <w:color w:val="000000" w:themeColor="text1"/>
+          <w:sz w:val="28"/>
+          <w:szCs w:val="28"/>
+        </w:rPr>
+        <w:t xml:space="preserve"> </w:t>
+      </w:r>
+      <w:r>
+        <w:rPr>
+          <w:rFonts w:ascii="GDS Transport Website Light" w:eastAsia="Times New Roman" w:hAnsi="GDS Transport Website Light"/>
+          <w:color w:val="000000" w:themeColor="text1"/>
+          <w:sz w:val="28"/>
+          <w:szCs w:val="28"/>
+        </w:rPr>
+        <w:t>&lt;&lt;</w:t>
+      </w:r>
+      <w:r>
+        <w:rPr>
+          <w:rFonts w:ascii="GDS Transport Website Light" w:eastAsia="Times New Roman" w:hAnsi="GDS Transport Website Light"/>
+          <w:color w:val="000000" w:themeColor="text1"/>
+          <w:sz w:val="28"/>
+          <w:szCs w:val="28"/>
+        </w:rPr>
+        <w:t>cs_{!</w:t>
+      </w:r>
+      <w:proofErr w:type="spellStart"/>
+      <w:r>
+        <w:rPr>
+          <w:rFonts w:ascii="GDS Transport Website Light" w:eastAsia="Times New Roman" w:hAnsi="GDS Transport Website Light"/>
+          <w:color w:val="000000" w:themeColor="text1"/>
+          <w:sz w:val="28"/>
+          <w:szCs w:val="28"/>
+        </w:rPr>
+        <w:t>isBlank</w:t>
+      </w:r>
+      <w:proofErr w:type="spellEnd"/>
+      <w:r>
+        <w:rPr>
+          <w:rFonts w:ascii="GDS Transport Website Light" w:eastAsia="Times New Roman" w:hAnsi="GDS Transport Website Light"/>
+          <w:color w:val="000000" w:themeColor="text1"/>
+          <w:sz w:val="28"/>
+          <w:szCs w:val="28"/>
+        </w:rPr>
+        <w:t>(</w:t>
+      </w:r>
+      <w:proofErr w:type="spellStart"/>
+      <w:r>
+        <w:rPr>
+          <w:rFonts w:ascii="GDS Transport Website Light" w:eastAsia="Times New Roman" w:hAnsi="GDS Transport Website Light"/>
+          <w:color w:val="000000" w:themeColor="text1"/>
+          <w:sz w:val="28"/>
+          <w:szCs w:val="28"/>
+        </w:rPr>
+        <w:t>legalAdvi</w:t>
+      </w:r>
       <w:bookmarkStart w:id="0" w:name="_GoBack"/>
       <w:bookmarkEnd w:id="0"/>
-    </w:p>
-    <w:p>
-      <w:pPr>
-        <w:ind w:left="-567" w:right="-608"/>
-        <w:rPr>
-          <w:rFonts w:ascii="GDS Transport Website Light" w:eastAsia="Times New Roman" w:hAnsi="GDS Transport Website Light" w:cs="Times New Roman"/>
-          <w:sz w:val="28"/>
-          <w:szCs w:val="28"/>
-        </w:rPr>
-      </w:pPr>
-    </w:p>
-    <w:p>
-      <w:pPr>
-        <w:ind w:left="-567" w:right="-608"/>
-        <w:rPr>
-          <w:rFonts w:ascii="GDS Transport Website Light" w:eastAsia="Times New Roman" w:hAnsi="GDS Transport Website Light" w:cs="Times New Roman"/>
-        </w:rPr>
-      </w:pPr>
-    </w:p>
-    <w:p>
-      <w:pPr>
-        <w:ind w:left="-567" w:right="-608"/>
-        <w:rPr>
-          <w:rFonts w:ascii="GDS Transport Website Light" w:eastAsia="Times New Roman" w:hAnsi="GDS Transport Website Light"/>
-          <w:color w:val="000000" w:themeColor="text1"/>
-          <w:sz w:val="28"/>
-          <w:szCs w:val="28"/>
-        </w:rPr>
-      </w:pPr>
-      <w:r>
-        <w:rPr>
-          <w:rFonts w:ascii="GDS Transport Website Light" w:eastAsia="Times New Roman" w:hAnsi="GDS Transport Website Light"/>
-          <w:color w:val="000000" w:themeColor="text1"/>
-          <w:sz w:val="28"/>
-          <w:szCs w:val="28"/>
-        </w:rPr>
-        <w:t>&lt;&lt;</w:t>
-      </w:r>
-      <w:r>
-        <w:rPr>
-          <w:rFonts w:ascii="GDS Transport Website Light" w:eastAsia="Times New Roman" w:hAnsi="GDS Transport Website Light"/>
-          <w:color w:val="000000" w:themeColor="text1"/>
-          <w:sz w:val="28"/>
-          <w:szCs w:val="28"/>
-        </w:rPr>
-        <w:t>cs_</w:t>
-      </w:r>
-      <w:proofErr w:type="gramStart"/>
-      <w:r>
-        <w:rPr>
-          <w:rFonts w:ascii="GDS Transport Website Light" w:eastAsia="Times New Roman" w:hAnsi="GDS Transport Website Light"/>
-          <w:color w:val="000000" w:themeColor="text1"/>
-          <w:sz w:val="28"/>
-          <w:szCs w:val="28"/>
-        </w:rPr>
-        <w:t>{!</w:t>
-      </w:r>
-      <w:proofErr w:type="spellStart"/>
-      <w:r>
-        <w:rPr>
-          <w:rFonts w:ascii="GDS Transport Website Light" w:eastAsia="Times New Roman" w:hAnsi="GDS Transport Website Light"/>
-          <w:color w:val="000000" w:themeColor="text1"/>
-          <w:sz w:val="28"/>
-          <w:szCs w:val="28"/>
-        </w:rPr>
-        <w:t>isBlank</w:t>
-      </w:r>
-      <w:proofErr w:type="spellEnd"/>
-      <w:proofErr w:type="gramEnd"/>
-      <w:r>
-        <w:rPr>
-          <w:rFonts w:ascii="GDS Transport Website Light" w:eastAsia="Times New Roman" w:hAnsi="GDS Transport Website Light"/>
-          <w:color w:val="000000" w:themeColor="text1"/>
-          <w:sz w:val="28"/>
-          <w:szCs w:val="28"/>
-        </w:rPr>
-        <w:t>(</w:t>
-      </w:r>
-      <w:proofErr w:type="spellStart"/>
-      <w:r>
-        <w:rPr>
-          <w:rFonts w:ascii="GDS Transport Website Light" w:eastAsia="Times New Roman" w:hAnsi="GDS Transport Website Light"/>
-          <w:color w:val="000000" w:themeColor="text1"/>
-          <w:sz w:val="28"/>
-          <w:szCs w:val="28"/>
-        </w:rPr>
-        <w:t>judgeTitleAndName</w:t>
-      </w:r>
-      <w:proofErr w:type="spellEnd"/>
-      <w:r>
-        <w:rPr>
-          <w:rFonts w:ascii="GDS Transport Website Light" w:eastAsia="Times New Roman" w:hAnsi="GDS Transport Website Light"/>
-          <w:color w:val="000000" w:themeColor="text1"/>
-          <w:sz w:val="28"/>
-          <w:szCs w:val="28"/>
-        </w:rPr>
-        <w:t>)}</w:t>
-      </w:r>
-      <w:r>
-        <w:rPr>
-          <w:rFonts w:ascii="GDS Transport Website Light" w:eastAsia="Times New Roman" w:hAnsi="GDS Transport Website Light"/>
-          <w:color w:val="000000" w:themeColor="text1"/>
-          <w:sz w:val="28"/>
-          <w:szCs w:val="28"/>
-        </w:rPr>
-        <w:t>&gt;&gt;&lt;&lt;</w:t>
-      </w:r>
-      <w:proofErr w:type="spellStart"/>
-      <w:r>
-        <w:rPr>
-          <w:rFonts w:ascii="GDS Transport Website Light" w:eastAsia="Times New Roman" w:hAnsi="GDS Transport Website Light"/>
-          <w:color w:val="000000" w:themeColor="text1"/>
-          <w:sz w:val="28"/>
-          <w:szCs w:val="28"/>
-        </w:rPr>
-        <w:t>judgeTitleAndName</w:t>
-      </w:r>
-      <w:proofErr w:type="spellEnd"/>
-      <w:r>
-        <w:rPr>
-          <w:rFonts w:ascii="GDS Transport Website Light" w:eastAsia="Times New Roman" w:hAnsi="GDS Transport Website Light"/>
-          <w:color w:val="000000" w:themeColor="text1"/>
-          <w:sz w:val="28"/>
-          <w:szCs w:val="28"/>
-        </w:rPr>
-        <w:t>&gt;&gt;&lt;&lt;</w:t>
-      </w:r>
-      <w:r>
-        <w:rPr>
-          <w:rFonts w:ascii="GDS Transport Website Light" w:eastAsia="Times New Roman" w:hAnsi="GDS Transport Website Light"/>
-          <w:color w:val="000000" w:themeColor="text1"/>
-          <w:sz w:val="28"/>
-          <w:szCs w:val="28"/>
-        </w:rPr>
-        <w:t>es_</w:t>
-      </w:r>
-      <w:r>
-        <w:rPr>
-          <w:rFonts w:ascii="GDS Transport Website Light" w:eastAsia="Times New Roman" w:hAnsi="GDS Transport Website Light"/>
-          <w:color w:val="000000" w:themeColor="text1"/>
-          <w:sz w:val="28"/>
-          <w:szCs w:val="28"/>
-        </w:rPr>
-        <w:t>&gt;&gt;</w:t>
-      </w:r>
-      <w:r>
-        <w:rPr>
-          <w:rFonts w:ascii="GDS Transport Website Light" w:eastAsia="Times New Roman" w:hAnsi="GDS Transport Website Light"/>
-          <w:color w:val="000000" w:themeColor="text1"/>
-          <w:sz w:val="28"/>
-          <w:szCs w:val="28"/>
-        </w:rPr>
-        <w:t xml:space="preserve"> </w:t>
-      </w:r>
-      <w:r>
-        <w:rPr>
-          <w:rFonts w:ascii="GDS Transport Website Light" w:eastAsia="Times New Roman" w:hAnsi="GDS Transport Website Light"/>
-          <w:color w:val="000000" w:themeColor="text1"/>
-          <w:sz w:val="28"/>
-          <w:szCs w:val="28"/>
-        </w:rPr>
-        <w:t>&lt;&lt;</w:t>
-      </w:r>
-      <w:r>
-        <w:rPr>
-          <w:rFonts w:ascii="GDS Transport Website Light" w:eastAsia="Times New Roman" w:hAnsi="GDS Transport Website Light"/>
-          <w:color w:val="000000" w:themeColor="text1"/>
-          <w:sz w:val="28"/>
-          <w:szCs w:val="28"/>
-        </w:rPr>
-        <w:t>cs_{!</w:t>
-      </w:r>
-      <w:proofErr w:type="spellStart"/>
-      <w:r>
-        <w:rPr>
-          <w:rFonts w:ascii="GDS Transport Website Light" w:eastAsia="Times New Roman" w:hAnsi="GDS Transport Website Light"/>
-          <w:color w:val="000000" w:themeColor="text1"/>
-          <w:sz w:val="28"/>
-          <w:szCs w:val="28"/>
-        </w:rPr>
-        <w:t>isBlank</w:t>
-      </w:r>
-      <w:proofErr w:type="spellEnd"/>
-      <w:r>
-        <w:rPr>
-          <w:rFonts w:ascii="GDS Transport Website Light" w:eastAsia="Times New Roman" w:hAnsi="GDS Transport Website Light"/>
-          <w:color w:val="000000" w:themeColor="text1"/>
-          <w:sz w:val="28"/>
-          <w:szCs w:val="28"/>
-        </w:rPr>
-        <w:t>(</w:t>
-      </w:r>
-      <w:proofErr w:type="spellStart"/>
-      <w:r>
-        <w:rPr>
-          <w:rFonts w:ascii="GDS Transport Website Light" w:eastAsia="Times New Roman" w:hAnsi="GDS Transport Website Light"/>
-          <w:color w:val="000000" w:themeColor="text1"/>
-          <w:sz w:val="28"/>
-          <w:szCs w:val="28"/>
-        </w:rPr>
-        <w:t>legalAdvisorName</w:t>
+      <w:r>
+        <w:rPr>
+          <w:rFonts w:ascii="GDS Transport Website Light" w:eastAsia="Times New Roman" w:hAnsi="GDS Transport Website Light"/>
+          <w:color w:val="000000" w:themeColor="text1"/>
+          <w:sz w:val="28"/>
+          <w:szCs w:val="28"/>
+        </w:rPr>
+        <w:t>sorName</w:t>
       </w:r>
       <w:proofErr w:type="spellEnd"/>
       <w:r>

</xml_diff>

<commit_message>
Added functionality to handle children with have no assigned DOB/gender
</commit_message>
<xml_diff>
--- a/docker/docmosis/templates/Create C21 Order.docx
+++ b/docker/docmosis/templates/Create C21 Order.docx
@@ -14,23 +14,23 @@
       </w:pPr>
       <w:r>
         <w:rPr>
-          <w:rFonts w:ascii="GDS Transport Website Light" w:eastAsia="Times New Roman" w:hAnsi="GDS Transport Website Light" w:cs="Times New Roman"/>
+          <w:rFonts w:eastAsia="Times New Roman"/>
           <w:noProof/>
           <w:color w:val="000000" w:themeColor="text1"/>
         </w:rPr>
         <w:drawing>
-          <wp:anchor distT="0" distB="0" distL="114300" distR="114300" simplePos="0" relativeHeight="251660288" behindDoc="1" locked="0" layoutInCell="1" allowOverlap="1" wp14:anchorId="07EBE530" wp14:editId="7FC41935">
+          <wp:anchor distT="0" distB="0" distL="114300" distR="114300" simplePos="0" relativeHeight="251662336" behindDoc="1" locked="0" layoutInCell="1" allowOverlap="1" wp14:anchorId="1173A76E" wp14:editId="4E3A8D86">
             <wp:simplePos x="0" y="0"/>
             <wp:positionH relativeFrom="column">
-              <wp:posOffset>5118100</wp:posOffset>
+              <wp:posOffset>4590938</wp:posOffset>
             </wp:positionH>
             <wp:positionV relativeFrom="paragraph">
-              <wp:posOffset>-108585</wp:posOffset>
+              <wp:posOffset>27940</wp:posOffset>
             </wp:positionV>
-            <wp:extent cx="983914" cy="950080"/>
-            <wp:effectExtent l="0" t="0" r="0" b="2540"/>
+            <wp:extent cx="788400" cy="777600"/>
+            <wp:effectExtent l="0" t="0" r="0" b="0"/>
             <wp:wrapNone/>
-            <wp:docPr id="2" name="Picture 2" descr="A close up of a logo&#10;&#10;Description automatically generated"/>
+            <wp:docPr id="3" name="Picture 3" descr="A close up of a logo&#10;&#10;Description automatically generated"/>
             <wp:cNvGraphicFramePr>
               <a:graphicFrameLocks xmlns:a="http://schemas.openxmlformats.org/drawingml/2006/main" noChangeAspect="1"/>
             </wp:cNvGraphicFramePr>
@@ -41,7 +41,7 @@
                     <pic:cNvPr id="2" name="Screenshot 2019-09-04 at 13.45.08.png"/>
                     <pic:cNvPicPr/>
                   </pic:nvPicPr>
-                  <pic:blipFill>
+                  <pic:blipFill rotWithShape="1">
                     <a:blip r:embed="rId7" cstate="print">
                       <a:extLst>
                         <a:ext uri="{28A0092B-C50C-407E-A947-70E740481C1C}">
@@ -49,18 +49,25 @@
                         </a:ext>
                       </a:extLst>
                     </a:blip>
-                    <a:stretch>
-                      <a:fillRect/>
-                    </a:stretch>
+                    <a:srcRect l="7910" t="5664" r="5030" b="5229"/>
+                    <a:stretch/>
                   </pic:blipFill>
-                  <pic:spPr>
+                  <pic:spPr bwMode="auto">
                     <a:xfrm>
                       <a:off x="0" y="0"/>
-                      <a:ext cx="983914" cy="950080"/>
+                      <a:ext cx="788400" cy="777600"/>
                     </a:xfrm>
                     <a:prstGeom prst="rect">
                       <a:avLst/>
                     </a:prstGeom>
+                    <a:ln>
+                      <a:noFill/>
+                    </a:ln>
+                    <a:extLst>
+                      <a:ext uri="{53640926-AAD7-44D8-BBD7-CCE9431645EC}">
+                        <a14:shadowObscured xmlns:a14="http://schemas.microsoft.com/office/drawing/2010/main"/>
+                      </a:ext>
+                    </a:extLst>
                   </pic:spPr>
                 </pic:pic>
               </a:graphicData>
@@ -80,7 +87,7 @@
           <w:color w:val="000000" w:themeColor="text1"/>
         </w:rPr>
         <w:drawing>
-          <wp:anchor distT="0" distB="0" distL="114300" distR="114300" simplePos="0" relativeHeight="251659264" behindDoc="0" locked="0" layoutInCell="1" allowOverlap="1" wp14:anchorId="2107FDFE" wp14:editId="4AA7B6F0">
+          <wp:anchor distT="0" distB="0" distL="114300" distR="114300" simplePos="0" relativeHeight="251659264" behindDoc="0" locked="0" layoutInCell="1" allowOverlap="1" wp14:anchorId="2107FDFE" wp14:editId="0BA18091">
             <wp:simplePos x="0" y="0"/>
             <wp:positionH relativeFrom="margin">
               <wp:posOffset>-338667</wp:posOffset>
@@ -231,7 +238,6 @@
         </w:rPr>
         <w:t>&lt;&lt;</w:t>
       </w:r>
-      <w:proofErr w:type="spellStart"/>
       <w:r>
         <w:rPr>
           <w:rFonts w:ascii="GDS Transport Website Light" w:eastAsia="Times New Roman" w:hAnsi="GDS Transport Website Light"/>
@@ -241,9 +247,9 @@
           <w:sz w:val="36"/>
           <w:szCs w:val="36"/>
         </w:rPr>
-        <w:t>orderTitle</w:t>
-      </w:r>
-      <w:proofErr w:type="spellEnd"/>
+        <w:t>cs_</w:t>
+      </w:r>
+      <w:proofErr w:type="gramStart"/>
       <w:r>
         <w:rPr>
           <w:rFonts w:ascii="GDS Transport Website Light" w:eastAsia="Times New Roman" w:hAnsi="GDS Transport Website Light"/>
@@ -253,8 +259,83 @@
           <w:sz w:val="36"/>
           <w:szCs w:val="36"/>
         </w:rPr>
-        <w:t>&gt;&gt;</w:t>
-      </w:r>
+        <w:t>{!</w:t>
+      </w:r>
+      <w:proofErr w:type="spellStart"/>
+      <w:r>
+        <w:rPr>
+          <w:rFonts w:ascii="GDS Transport Website Light" w:eastAsia="Times New Roman" w:hAnsi="GDS Transport Website Light"/>
+          <w:b/>
+          <w:bCs/>
+          <w:color w:val="000000"/>
+          <w:sz w:val="36"/>
+          <w:szCs w:val="36"/>
+        </w:rPr>
+        <w:t>isBlank</w:t>
+      </w:r>
+      <w:proofErr w:type="spellEnd"/>
+      <w:proofErr w:type="gramEnd"/>
+      <w:r>
+        <w:rPr>
+          <w:rFonts w:ascii="GDS Transport Website Light" w:eastAsia="Times New Roman" w:hAnsi="GDS Transport Website Light"/>
+          <w:b/>
+          <w:bCs/>
+          <w:color w:val="000000"/>
+          <w:sz w:val="36"/>
+          <w:szCs w:val="36"/>
+        </w:rPr>
+        <w:t>(</w:t>
+      </w:r>
+      <w:proofErr w:type="spellStart"/>
+      <w:r>
+        <w:rPr>
+          <w:rFonts w:ascii="GDS Transport Website Light" w:eastAsia="Times New Roman" w:hAnsi="GDS Transport Website Light"/>
+          <w:b/>
+          <w:bCs/>
+          <w:color w:val="000000"/>
+          <w:sz w:val="36"/>
+          <w:szCs w:val="36"/>
+        </w:rPr>
+        <w:t>orderTitle</w:t>
+      </w:r>
+      <w:proofErr w:type="spellEnd"/>
+      <w:r>
+        <w:rPr>
+          <w:rFonts w:ascii="GDS Transport Website Light" w:eastAsia="Times New Roman" w:hAnsi="GDS Transport Website Light"/>
+          <w:b/>
+          <w:bCs/>
+          <w:color w:val="000000"/>
+          <w:sz w:val="36"/>
+          <w:szCs w:val="36"/>
+        </w:rPr>
+        <w:t>)}&gt;&gt;&lt;&lt;</w:t>
+      </w:r>
+      <w:proofErr w:type="spellStart"/>
+      <w:r>
+        <w:rPr>
+          <w:rFonts w:ascii="GDS Transport Website Light" w:eastAsia="Times New Roman" w:hAnsi="GDS Transport Website Light"/>
+          <w:b/>
+          <w:bCs/>
+          <w:color w:val="000000"/>
+          <w:sz w:val="36"/>
+          <w:szCs w:val="36"/>
+        </w:rPr>
+        <w:t>orderTitle</w:t>
+      </w:r>
+      <w:proofErr w:type="spellEnd"/>
+      <w:r>
+        <w:rPr>
+          <w:rFonts w:ascii="GDS Transport Website Light" w:eastAsia="Times New Roman" w:hAnsi="GDS Transport Website Light"/>
+          <w:b/>
+          <w:bCs/>
+          <w:color w:val="000000"/>
+          <w:sz w:val="36"/>
+          <w:szCs w:val="36"/>
+        </w:rPr>
+        <w:t>&gt;&gt;&lt;&lt;else&gt;&gt; Order &lt;&lt;es_&gt;&gt;</w:t>
+      </w:r>
+      <w:bookmarkStart w:id="0" w:name="_GoBack"/>
+      <w:bookmarkEnd w:id="0"/>
     </w:p>
     <w:p>
       <w:pPr>
@@ -295,17 +376,7 @@
     </w:p>
     <w:p>
       <w:pPr>
-        <w:ind w:left="-567" w:right="-608"/>
-        <w:rPr>
-          <w:rFonts w:ascii="GDS Transport Website Light" w:eastAsia="Times New Roman" w:hAnsi="GDS Transport Website Light" w:cs="Times New Roman"/>
-          <w:sz w:val="28"/>
-          <w:szCs w:val="28"/>
-        </w:rPr>
-      </w:pPr>
-    </w:p>
-    <w:p>
-      <w:pPr>
-        <w:ind w:left="-567" w:right="-608"/>
+        <w:ind w:right="-608"/>
         <w:rPr>
           <w:rFonts w:ascii="GDS Transport Website Light" w:eastAsia="Times New Roman" w:hAnsi="GDS Transport Website Light" w:cs="Times New Roman"/>
         </w:rPr>
@@ -492,18 +563,7 @@
           <w:sz w:val="28"/>
           <w:szCs w:val="28"/>
         </w:rPr>
-        <w:t>legalAdvi</w:t>
-      </w:r>
-      <w:bookmarkStart w:id="0" w:name="_GoBack"/>
-      <w:bookmarkEnd w:id="0"/>
-      <w:r>
-        <w:rPr>
-          <w:rFonts w:ascii="GDS Transport Website Light" w:eastAsia="Times New Roman" w:hAnsi="GDS Transport Website Light"/>
-          <w:color w:val="000000" w:themeColor="text1"/>
-          <w:sz w:val="28"/>
-          <w:szCs w:val="28"/>
-        </w:rPr>
-        <w:t>sorName</w:t>
+        <w:t>legalAdvisorName</w:t>
       </w:r>
       <w:proofErr w:type="spellEnd"/>
       <w:r>
@@ -794,9 +854,9 @@
         <w:tblLook w:val="04A0" w:firstRow="1" w:lastRow="0" w:firstColumn="1" w:lastColumn="0" w:noHBand="0" w:noVBand="1"/>
       </w:tblPr>
       <w:tblGrid>
-        <w:gridCol w:w="3087"/>
-        <w:gridCol w:w="1751"/>
-        <w:gridCol w:w="5369"/>
+        <w:gridCol w:w="2811"/>
+        <w:gridCol w:w="2529"/>
+        <w:gridCol w:w="4867"/>
       </w:tblGrid>
       <w:tr>
         <w:trPr>
@@ -997,40 +1057,90 @@
           <w:p>
             <w:pPr>
               <w:rPr>
-                <w:rFonts w:ascii="GDS Transport Website Light" w:eastAsia="Times New Roman" w:hAnsi="GDS Transport Website Light" w:cs="Times New Roman"/>
-                <w:color w:val="000000" w:themeColor="text1"/>
-                <w:sz w:val="24"/>
-                <w:szCs w:val="24"/>
+                <w:rFonts w:ascii="GDS Transport Website Light" w:eastAsia="Times New Roman" w:hAnsi="GDS Transport Website Light"/>
+                <w:color w:val="000000" w:themeColor="text1"/>
               </w:rPr>
             </w:pPr>
             <w:r>
               <w:rPr>
                 <w:rFonts w:ascii="GDS Transport Website Light" w:eastAsia="Times New Roman" w:hAnsi="GDS Transport Website Light"/>
-                <w:b/>
-                <w:bCs/>
-                <w:color w:val="000000" w:themeColor="text1"/>
-              </w:rPr>
-              <w:t>&lt;&lt;cs</w:t>
+                <w:color w:val="000000" w:themeColor="text1"/>
+              </w:rPr>
+              <w:t>&lt;&lt;cs_</w:t>
             </w:r>
             <w:proofErr w:type="gramStart"/>
             <w:r>
               <w:rPr>
                 <w:rFonts w:ascii="GDS Transport Website Light" w:eastAsia="Times New Roman" w:hAnsi="GDS Transport Website Light"/>
-                <w:b/>
-                <w:bCs/>
-                <w:color w:val="000000" w:themeColor="text1"/>
-              </w:rPr>
-              <w:t>_{ gender</w:t>
-            </w:r>
+                <w:color w:val="000000" w:themeColor="text1"/>
+              </w:rPr>
+              <w:t>{</w:t>
+            </w:r>
+            <w:r>
+              <w:rPr>
+                <w:rFonts w:ascii="GDS Transport Website Light" w:eastAsia="Times New Roman" w:hAnsi="GDS Transport Website Light"/>
+                <w:color w:val="000000" w:themeColor="text1"/>
+              </w:rPr>
+              <w:t>!</w:t>
+            </w:r>
+            <w:proofErr w:type="spellStart"/>
+            <w:r>
+              <w:rPr>
+                <w:rFonts w:ascii="GDS Transport Website Light" w:eastAsia="Times New Roman" w:hAnsi="GDS Transport Website Light"/>
+                <w:color w:val="000000" w:themeColor="text1"/>
+              </w:rPr>
+              <w:t>isBlank</w:t>
+            </w:r>
+            <w:proofErr w:type="spellEnd"/>
             <w:proofErr w:type="gramEnd"/>
             <w:r>
               <w:rPr>
                 <w:rFonts w:ascii="GDS Transport Website Light" w:eastAsia="Times New Roman" w:hAnsi="GDS Transport Website Light"/>
-                <w:b/>
-                <w:bCs/>
-                <w:color w:val="000000" w:themeColor="text1"/>
-              </w:rPr>
-              <w:t xml:space="preserve"> =null}&gt;&gt;&lt;&lt;else&gt;&gt; gender &lt;&lt;es_&gt;&gt;</w:t>
+                <w:color w:val="000000" w:themeColor="text1"/>
+              </w:rPr>
+              <w:t>(gender)}</w:t>
+            </w:r>
+            <w:r>
+              <w:rPr>
+                <w:rFonts w:ascii="GDS Transport Website Light" w:eastAsia="Times New Roman" w:hAnsi="GDS Transport Website Light"/>
+                <w:color w:val="000000" w:themeColor="text1"/>
+              </w:rPr>
+              <w:t>&gt;&gt;</w:t>
+            </w:r>
+            <w:r>
+              <w:rPr>
+                <w:rFonts w:ascii="GDS Transport Website Light" w:eastAsia="Times New Roman" w:hAnsi="GDS Transport Website Light"/>
+                <w:color w:val="000000" w:themeColor="text1"/>
+              </w:rPr>
+              <w:t xml:space="preserve"> </w:t>
+            </w:r>
+            <w:r>
+              <w:rPr>
+                <w:rFonts w:ascii="GDS Transport Website Light" w:eastAsia="Times New Roman" w:hAnsi="GDS Transport Website Light"/>
+                <w:color w:val="000000" w:themeColor="text1"/>
+              </w:rPr>
+              <w:t>&lt;&lt;</w:t>
+            </w:r>
+            <w:r>
+              <w:rPr>
+                <w:rFonts w:ascii="GDS Transport Website Light" w:eastAsia="Times New Roman" w:hAnsi="GDS Transport Website Light"/>
+                <w:color w:val="000000" w:themeColor="text1"/>
+              </w:rPr>
+              <w:t>gender</w:t>
+            </w:r>
+            <w:r>
+              <w:rPr>
+                <w:rFonts w:ascii="GDS Transport Website Light" w:eastAsia="Times New Roman" w:hAnsi="GDS Transport Website Light"/>
+                <w:color w:val="000000" w:themeColor="text1"/>
+              </w:rPr>
+              <w:t>&gt;&gt;</w:t>
+            </w:r>
+            <w:r>
+              <w:rPr>
+                <w:rFonts w:ascii="GDS Transport Website Light" w:eastAsia="Times New Roman" w:hAnsi="GDS Transport Website Light"/>
+                <w:color w:val="000000" w:themeColor="text1"/>
+              </w:rPr>
+              <w:t>&lt;&lt;es_&gt;&gt;</w:t>
             </w:r>
           </w:p>
         </w:tc>
@@ -1054,10 +1164,8 @@
           <w:p>
             <w:pPr>
               <w:rPr>
-                <w:rFonts w:ascii="GDS Transport Website Light" w:eastAsia="Times New Roman" w:hAnsi="GDS Transport Website Light" w:cs="Times New Roman"/>
-                <w:color w:val="000000" w:themeColor="text1"/>
-                <w:sz w:val="24"/>
-                <w:szCs w:val="24"/>
+                <w:rFonts w:ascii="GDS Transport Website Light" w:eastAsia="Times New Roman" w:hAnsi="GDS Transport Website Light"/>
+                <w:color w:val="000000" w:themeColor="text1"/>
               </w:rPr>
             </w:pPr>
             <w:r>
@@ -1065,26 +1173,22 @@
                 <w:rFonts w:ascii="GDS Transport Website Light" w:eastAsia="Times New Roman" w:hAnsi="GDS Transport Website Light"/>
                 <w:color w:val="000000" w:themeColor="text1"/>
               </w:rPr>
-              <w:t xml:space="preserve">Born </w:t>
-            </w:r>
-            <w:r>
-              <w:rPr>
-                <w:rFonts w:ascii="GDS Transport Website Light" w:eastAsia="Times New Roman" w:hAnsi="GDS Transport Website Light"/>
-                <w:b/>
-                <w:bCs/>
-                <w:color w:val="000000" w:themeColor="text1"/>
-              </w:rPr>
-              <w:t>&lt;&lt;cs</w:t>
+              <w:t>&lt;&lt;cs_</w:t>
             </w:r>
             <w:proofErr w:type="gramStart"/>
             <w:r>
               <w:rPr>
                 <w:rFonts w:ascii="GDS Transport Website Light" w:eastAsia="Times New Roman" w:hAnsi="GDS Transport Website Light"/>
-                <w:b/>
-                <w:bCs/>
-                <w:color w:val="000000" w:themeColor="text1"/>
-              </w:rPr>
-              <w:t xml:space="preserve">_{ </w:t>
+                <w:color w:val="000000" w:themeColor="text1"/>
+              </w:rPr>
+              <w:t>{</w:t>
+            </w:r>
+            <w:r>
+              <w:rPr>
+                <w:rFonts w:ascii="GDS Transport Website Light" w:eastAsia="Times New Roman" w:hAnsi="GDS Transport Website Light"/>
+                <w:color w:val="000000" w:themeColor="text1"/>
+              </w:rPr>
+              <w:t>!</w:t>
             </w:r>
             <w:proofErr w:type="spellStart"/>
             <w:r>
@@ -1092,18 +1196,16 @@
                 <w:rFonts w:ascii="GDS Transport Website Light" w:eastAsia="Times New Roman" w:hAnsi="GDS Transport Website Light"/>
                 <w:color w:val="000000" w:themeColor="text1"/>
               </w:rPr>
-              <w:t>dateOfBirth</w:t>
+              <w:t>isBlank</w:t>
             </w:r>
             <w:proofErr w:type="spellEnd"/>
             <w:proofErr w:type="gramEnd"/>
             <w:r>
               <w:rPr>
                 <w:rFonts w:ascii="GDS Transport Website Light" w:eastAsia="Times New Roman" w:hAnsi="GDS Transport Website Light"/>
-                <w:b/>
-                <w:bCs/>
-                <w:color w:val="000000" w:themeColor="text1"/>
-              </w:rPr>
-              <w:t xml:space="preserve"> =null}&gt;&gt;&lt;&lt;else&gt;&gt; </w:t>
+                <w:color w:val="000000" w:themeColor="text1"/>
+              </w:rPr>
+              <w:t>(</w:t>
             </w:r>
             <w:proofErr w:type="spellStart"/>
             <w:r>
@@ -1117,11 +1219,67 @@
             <w:r>
               <w:rPr>
                 <w:rFonts w:ascii="GDS Transport Website Light" w:eastAsia="Times New Roman" w:hAnsi="GDS Transport Website Light"/>
-                <w:b/>
-                <w:bCs/>
-                <w:color w:val="000000" w:themeColor="text1"/>
-              </w:rPr>
-              <w:t xml:space="preserve"> &lt;&lt;es_&gt;&gt;</w:t>
+                <w:color w:val="000000" w:themeColor="text1"/>
+              </w:rPr>
+              <w:t>)</w:t>
+            </w:r>
+            <w:r>
+              <w:rPr>
+                <w:rFonts w:ascii="GDS Transport Website Light" w:eastAsia="Times New Roman" w:hAnsi="GDS Transport Website Light"/>
+                <w:color w:val="000000" w:themeColor="text1"/>
+              </w:rPr>
+              <w:t>}</w:t>
+            </w:r>
+            <w:r>
+              <w:rPr>
+                <w:rFonts w:ascii="GDS Transport Website Light" w:eastAsia="Times New Roman" w:hAnsi="GDS Transport Website Light"/>
+                <w:color w:val="000000" w:themeColor="text1"/>
+              </w:rPr>
+              <w:t>&gt;&gt;</w:t>
+            </w:r>
+            <w:r>
+              <w:rPr>
+                <w:rFonts w:ascii="GDS Transport Website Light" w:eastAsia="Times New Roman" w:hAnsi="GDS Transport Website Light"/>
+                <w:color w:val="000000" w:themeColor="text1"/>
+              </w:rPr>
+              <w:t xml:space="preserve"> </w:t>
+            </w:r>
+            <w:r>
+              <w:rPr>
+                <w:rFonts w:ascii="GDS Transport Website Light" w:eastAsia="Times New Roman" w:hAnsi="GDS Transport Website Light"/>
+                <w:color w:val="000000" w:themeColor="text1"/>
+              </w:rPr>
+              <w:t xml:space="preserve">Born </w:t>
+            </w:r>
+            <w:r>
+              <w:rPr>
+                <w:rFonts w:ascii="GDS Transport Website Light" w:eastAsia="Times New Roman" w:hAnsi="GDS Transport Website Light"/>
+                <w:color w:val="000000" w:themeColor="text1"/>
+              </w:rPr>
+              <w:t>&lt;&lt;</w:t>
+            </w:r>
+            <w:proofErr w:type="spellStart"/>
+            <w:r>
+              <w:rPr>
+                <w:rFonts w:ascii="GDS Transport Website Light" w:eastAsia="Times New Roman" w:hAnsi="GDS Transport Website Light"/>
+                <w:color w:val="000000" w:themeColor="text1"/>
+              </w:rPr>
+              <w:t>dateOfBirth</w:t>
+            </w:r>
+            <w:proofErr w:type="spellEnd"/>
+            <w:r>
+              <w:rPr>
+                <w:rFonts w:ascii="GDS Transport Website Light" w:eastAsia="Times New Roman" w:hAnsi="GDS Transport Website Light"/>
+                <w:color w:val="000000" w:themeColor="text1"/>
+              </w:rPr>
+              <w:t>&gt;&gt;</w:t>
+            </w:r>
+            <w:r>
+              <w:rPr>
+                <w:rFonts w:ascii="GDS Transport Website Light" w:eastAsia="Times New Roman" w:hAnsi="GDS Transport Website Light"/>
+                <w:color w:val="000000" w:themeColor="text1"/>
+              </w:rPr>
+              <w:t>&lt;&lt;es_&gt;&gt;</w:t>
             </w:r>
           </w:p>
         </w:tc>

</xml_diff>